<commit_message>
added more details to basics playground
</commit_message>
<xml_diff>
--- a/progress-meeting-I.docx
+++ b/progress-meeting-I.docx
@@ -7,6 +7,7 @@
         <w:jc w:val="center"/>
         <w:rPr>
           <w:rFonts w:asciiTheme="minorHAnsi" w:hAnsiTheme="minorHAnsi"/>
+          <w:b/>
           <w:sz w:val="32"/>
           <w:szCs w:val="32"/>
         </w:rPr>
@@ -14,28 +15,31 @@
       <w:r>
         <w:rPr>
           <w:rFonts w:asciiTheme="minorHAnsi" w:hAnsiTheme="minorHAnsi"/>
+          <w:b/>
           <w:sz w:val="32"/>
           <w:szCs w:val="32"/>
         </w:rPr>
-        <w:t>Project II : Progress Meeting I</w:t>
-      </w:r>
-    </w:p>
-    <w:p>
-      <w:pPr>
-        <w:jc w:val="center"/>
+        <w:t xml:space="preserve">Project </w:t>
+      </w:r>
+      <w:proofErr w:type="gramStart"/>
+      <w:r>
         <w:rPr>
           <w:rFonts w:asciiTheme="minorHAnsi" w:hAnsiTheme="minorHAnsi"/>
+          <w:b/>
           <w:sz w:val="32"/>
           <w:szCs w:val="32"/>
         </w:rPr>
-      </w:pPr>
+        <w:t>II :</w:t>
+      </w:r>
+      <w:proofErr w:type="gramEnd"/>
       <w:r>
         <w:rPr>
           <w:rFonts w:asciiTheme="minorHAnsi" w:hAnsiTheme="minorHAnsi"/>
+          <w:b/>
           <w:sz w:val="32"/>
           <w:szCs w:val="32"/>
         </w:rPr>
-        <w:t>ICOM3010 : Self Directed Study</w:t>
+        <w:t xml:space="preserve"> Progress Meeting I</w:t>
       </w:r>
     </w:p>
     <w:p>
@@ -43,21 +47,55 @@
         <w:jc w:val="center"/>
         <w:rPr>
           <w:rFonts w:asciiTheme="minorHAnsi" w:hAnsiTheme="minorHAnsi"/>
+          <w:b/>
           <w:sz w:val="32"/>
           <w:szCs w:val="32"/>
         </w:rPr>
       </w:pPr>
+      <w:proofErr w:type="gramStart"/>
       <w:r>
         <w:rPr>
           <w:rFonts w:asciiTheme="minorHAnsi" w:hAnsiTheme="minorHAnsi"/>
+          <w:b/>
           <w:sz w:val="32"/>
           <w:szCs w:val="32"/>
         </w:rPr>
+        <w:t>ICOM3010 :</w:t>
+      </w:r>
+      <w:proofErr w:type="gramEnd"/>
+      <w:r>
+        <w:rPr>
+          <w:rFonts w:asciiTheme="minorHAnsi" w:hAnsiTheme="minorHAnsi"/>
+          <w:b/>
+          <w:sz w:val="32"/>
+          <w:szCs w:val="32"/>
+        </w:rPr>
+        <w:t xml:space="preserve"> Self Directed Study</w:t>
+      </w:r>
+    </w:p>
+    <w:p>
+      <w:pPr>
+        <w:jc w:val="center"/>
+        <w:rPr>
+          <w:rFonts w:asciiTheme="minorHAnsi" w:hAnsiTheme="minorHAnsi"/>
+          <w:b/>
+          <w:sz w:val="32"/>
+          <w:szCs w:val="32"/>
+        </w:rPr>
+      </w:pPr>
+      <w:r>
+        <w:rPr>
+          <w:rFonts w:asciiTheme="minorHAnsi" w:hAnsiTheme="minorHAnsi"/>
+          <w:b/>
+          <w:sz w:val="32"/>
+          <w:szCs w:val="32"/>
+        </w:rPr>
         <w:t>February 10</w:t>
       </w:r>
       <w:r>
         <w:rPr>
           <w:rFonts w:asciiTheme="minorHAnsi" w:hAnsiTheme="minorHAnsi"/>
+          <w:b/>
           <w:sz w:val="32"/>
           <w:szCs w:val="32"/>
           <w:vertAlign w:val="superscript"/>
@@ -67,6 +105,7 @@
       <w:r>
         <w:rPr>
           <w:rFonts w:asciiTheme="minorHAnsi" w:hAnsiTheme="minorHAnsi"/>
+          <w:b/>
           <w:sz w:val="32"/>
           <w:szCs w:val="32"/>
         </w:rPr>
@@ -78,6 +117,7 @@
         <w:jc w:val="center"/>
         <w:rPr>
           <w:rFonts w:asciiTheme="minorHAnsi" w:hAnsiTheme="minorHAnsi"/>
+          <w:b/>
         </w:rPr>
       </w:pPr>
     </w:p>
@@ -86,6 +126,7 @@
         <w:jc w:val="center"/>
         <w:rPr>
           <w:rFonts w:asciiTheme="minorHAnsi" w:hAnsiTheme="minorHAnsi"/>
+          <w:b/>
           <w:sz w:val="28"/>
           <w:szCs w:val="28"/>
         </w:rPr>
@@ -93,6 +134,7 @@
       <w:r>
         <w:rPr>
           <w:rFonts w:asciiTheme="minorHAnsi" w:hAnsiTheme="minorHAnsi"/>
+          <w:b/>
           <w:sz w:val="28"/>
           <w:szCs w:val="28"/>
         </w:rPr>
@@ -104,6 +146,7 @@
         <w:jc w:val="center"/>
         <w:rPr>
           <w:rFonts w:asciiTheme="minorHAnsi" w:hAnsiTheme="minorHAnsi"/>
+          <w:b/>
           <w:sz w:val="28"/>
           <w:szCs w:val="28"/>
         </w:rPr>
@@ -111,6 +154,7 @@
       <w:r>
         <w:rPr>
           <w:rFonts w:asciiTheme="minorHAnsi" w:hAnsiTheme="minorHAnsi"/>
+          <w:b/>
           <w:sz w:val="28"/>
           <w:szCs w:val="28"/>
         </w:rPr>
@@ -122,6 +166,7 @@
         <w:jc w:val="center"/>
         <w:rPr>
           <w:rFonts w:asciiTheme="minorHAnsi" w:hAnsiTheme="minorHAnsi"/>
+          <w:b/>
           <w:sz w:val="28"/>
           <w:szCs w:val="28"/>
         </w:rPr>
@@ -129,6 +174,7 @@
       <w:r>
         <w:rPr>
           <w:rFonts w:asciiTheme="minorHAnsi" w:hAnsiTheme="minorHAnsi"/>
+          <w:b/>
           <w:sz w:val="28"/>
           <w:szCs w:val="28"/>
         </w:rPr>
@@ -160,12 +206,14 @@
         <w:ind w:right="480"/>
         <w:rPr>
           <w:rFonts w:asciiTheme="minorHAnsi" w:hAnsiTheme="minorHAnsi" w:cs="Arial"/>
-          <w:color w:val="000000"/>
-        </w:rPr>
-      </w:pPr>
-      <w:r>
-        <w:rPr>
-          <w:rFonts w:asciiTheme="minorHAnsi" w:hAnsiTheme="minorHAnsi" w:cs="Arial"/>
+          <w:b/>
+          <w:color w:val="000000"/>
+        </w:rPr>
+      </w:pPr>
+      <w:r>
+        <w:rPr>
+          <w:rFonts w:asciiTheme="minorHAnsi" w:hAnsiTheme="minorHAnsi" w:cs="Arial"/>
+          <w:b/>
           <w:color w:val="000000"/>
         </w:rPr>
         <w:t>What are some examples of significant new learning in terms of your project so far?</w:t>
@@ -183,12 +231,14 @@
         <w:rPr>
           <w:rFonts w:asciiTheme="minorHAnsi" w:hAnsiTheme="minorHAnsi" w:cs="Arial"/>
           <w:color w:val="000000"/>
-        </w:rPr>
-      </w:pPr>
-      <w:r>
-        <w:rPr>
-          <w:rFonts w:asciiTheme="minorHAnsi" w:hAnsiTheme="minorHAnsi" w:cs="Arial"/>
-          <w:color w:val="000000"/>
+          <w:u w:val="single"/>
+        </w:rPr>
+      </w:pPr>
+      <w:r>
+        <w:rPr>
+          <w:rFonts w:asciiTheme="minorHAnsi" w:hAnsiTheme="minorHAnsi" w:cs="Arial"/>
+          <w:color w:val="000000"/>
+          <w:u w:val="single"/>
         </w:rPr>
         <w:t>Xcode Environment</w:t>
       </w:r>
@@ -315,12 +365,14 @@
         <w:rPr>
           <w:rFonts w:asciiTheme="minorHAnsi" w:hAnsiTheme="minorHAnsi" w:cs="Arial"/>
           <w:color w:val="000000"/>
-        </w:rPr>
-      </w:pPr>
-      <w:r>
-        <w:rPr>
-          <w:rFonts w:asciiTheme="minorHAnsi" w:hAnsiTheme="minorHAnsi" w:cs="Arial"/>
-          <w:color w:val="000000"/>
+          <w:u w:val="single"/>
+        </w:rPr>
+      </w:pPr>
+      <w:r>
+        <w:rPr>
+          <w:rFonts w:asciiTheme="minorHAnsi" w:hAnsiTheme="minorHAnsi" w:cs="Arial"/>
+          <w:color w:val="000000"/>
+          <w:u w:val="single"/>
         </w:rPr>
         <w:t>Swift</w:t>
       </w:r>
@@ -366,7 +418,14 @@
           <w:rFonts w:asciiTheme="minorHAnsi" w:hAnsiTheme="minorHAnsi" w:cs="Arial"/>
           <w:color w:val="000000"/>
         </w:rPr>
-        <w:t>String Interpulation</w:t>
+        <w:t>String Interpo</w:t>
+      </w:r>
+      <w:r>
+        <w:rPr>
+          <w:rFonts w:asciiTheme="minorHAnsi" w:hAnsiTheme="minorHAnsi" w:cs="Arial"/>
+          <w:color w:val="000000"/>
+        </w:rPr>
+        <w:t>lation</w:t>
       </w:r>
     </w:p>
     <w:p>
@@ -569,12 +628,14 @@
         <w:rPr>
           <w:rFonts w:asciiTheme="minorHAnsi" w:hAnsiTheme="minorHAnsi" w:cs="Arial"/>
           <w:color w:val="000000"/>
-        </w:rPr>
-      </w:pPr>
-      <w:r>
-        <w:rPr>
-          <w:rFonts w:asciiTheme="minorHAnsi" w:hAnsiTheme="minorHAnsi" w:cs="Arial"/>
-          <w:color w:val="000000"/>
+          <w:u w:val="single"/>
+        </w:rPr>
+      </w:pPr>
+      <w:r>
+        <w:rPr>
+          <w:rFonts w:asciiTheme="minorHAnsi" w:hAnsiTheme="minorHAnsi" w:cs="Arial"/>
+          <w:color w:val="000000"/>
+          <w:u w:val="single"/>
         </w:rPr>
         <w:t>Apple Member</w:t>
       </w:r>
@@ -635,12 +696,14 @@
         <w:rPr>
           <w:rFonts w:asciiTheme="minorHAnsi" w:hAnsiTheme="minorHAnsi" w:cs="Arial"/>
           <w:color w:val="000000"/>
-        </w:rPr>
-      </w:pPr>
-      <w:r>
-        <w:rPr>
-          <w:rFonts w:asciiTheme="minorHAnsi" w:hAnsiTheme="minorHAnsi" w:cs="Arial"/>
-          <w:color w:val="000000"/>
+          <w:u w:val="single"/>
+        </w:rPr>
+      </w:pPr>
+      <w:r>
+        <w:rPr>
+          <w:rFonts w:asciiTheme="minorHAnsi" w:hAnsiTheme="minorHAnsi" w:cs="Arial"/>
+          <w:color w:val="000000"/>
+          <w:u w:val="single"/>
         </w:rPr>
         <w:t>Test Apps</w:t>
       </w:r>
@@ -664,6 +727,28 @@
           <w:rFonts w:asciiTheme="minorHAnsi" w:hAnsiTheme="minorHAnsi" w:cs="Arial"/>
           <w:color w:val="000000"/>
         </w:rPr>
+        <w:t>Scenes, Event Listeners, Table Views, Drawing</w:t>
+      </w:r>
+    </w:p>
+    <w:p>
+      <w:pPr>
+        <w:numPr>
+          <w:ilvl w:val="2"/>
+          <w:numId w:val="2"/>
+        </w:numPr>
+        <w:shd w:val="clear" w:color="auto" w:fill="FFFFFF"/>
+        <w:spacing w:line="259" w:lineRule="atLeast"/>
+        <w:ind w:right="480"/>
+        <w:rPr>
+          <w:rFonts w:asciiTheme="minorHAnsi" w:hAnsiTheme="minorHAnsi" w:cs="Arial"/>
+          <w:color w:val="000000"/>
+        </w:rPr>
+      </w:pPr>
+      <w:r>
+        <w:rPr>
+          <w:rFonts w:asciiTheme="minorHAnsi" w:hAnsiTheme="minorHAnsi" w:cs="Arial"/>
+          <w:color w:val="000000"/>
+        </w:rPr>
         <w:t>To Do List</w:t>
       </w:r>
     </w:p>
@@ -713,30 +798,105 @@
     <w:p>
       <w:pPr>
         <w:numPr>
-          <w:ilvl w:val="2"/>
-          <w:numId w:val="2"/>
-        </w:numPr>
-        <w:shd w:val="clear" w:color="auto" w:fill="FFFFFF"/>
-        <w:spacing w:line="259" w:lineRule="atLeast"/>
-        <w:ind w:right="480"/>
-        <w:rPr>
-          <w:rFonts w:asciiTheme="minorHAnsi" w:hAnsiTheme="minorHAnsi" w:cs="Arial"/>
-          <w:color w:val="000000"/>
-        </w:rPr>
-      </w:pPr>
-      <w:r>
-        <w:rPr>
-          <w:rFonts w:asciiTheme="minorHAnsi" w:hAnsiTheme="minorHAnsi" w:cs="Arial"/>
-          <w:color w:val="000000"/>
-        </w:rPr>
-        <w:t>Scenes, Event Listeners</w:t>
-      </w:r>
-      <w:r>
-        <w:rPr>
-          <w:rFonts w:asciiTheme="minorHAnsi" w:hAnsiTheme="minorHAnsi" w:cs="Arial"/>
-          <w:color w:val="000000"/>
-        </w:rPr>
-        <w:t>, Table Views, Drawing</w:t>
+          <w:ilvl w:val="0"/>
+          <w:numId w:val="2"/>
+        </w:numPr>
+        <w:shd w:val="clear" w:color="auto" w:fill="FFFFFF"/>
+        <w:spacing w:line="259" w:lineRule="atLeast"/>
+        <w:ind w:right="480"/>
+        <w:rPr>
+          <w:rFonts w:asciiTheme="minorHAnsi" w:hAnsiTheme="minorHAnsi" w:cs="Arial"/>
+          <w:b/>
+          <w:color w:val="000000"/>
+        </w:rPr>
+      </w:pPr>
+      <w:r>
+        <w:rPr>
+          <w:rFonts w:asciiTheme="minorHAnsi" w:hAnsiTheme="minorHAnsi" w:cs="Arial"/>
+          <w:b/>
+          <w:color w:val="000000"/>
+        </w:rPr>
+        <w:t>What issues and challenges have you encountered?</w:t>
+      </w:r>
+    </w:p>
+    <w:p>
+      <w:pPr>
+        <w:numPr>
+          <w:ilvl w:val="1"/>
+          <w:numId w:val="2"/>
+        </w:numPr>
+        <w:shd w:val="clear" w:color="auto" w:fill="FFFFFF"/>
+        <w:spacing w:line="259" w:lineRule="atLeast"/>
+        <w:ind w:right="480"/>
+        <w:rPr>
+          <w:rFonts w:asciiTheme="minorHAnsi" w:hAnsiTheme="minorHAnsi" w:cs="Arial"/>
+          <w:color w:val="000000"/>
+        </w:rPr>
+      </w:pPr>
+      <w:r>
+        <w:rPr>
+          <w:rFonts w:asciiTheme="minorHAnsi" w:hAnsiTheme="minorHAnsi" w:cs="Arial"/>
+          <w:color w:val="000000"/>
+        </w:rPr>
+        <w:t xml:space="preserve"> </w:t>
+      </w:r>
+      <w:r>
+        <w:rPr>
+          <w:rFonts w:asciiTheme="minorHAnsi" w:hAnsiTheme="minorHAnsi" w:cs="Arial"/>
+          <w:color w:val="000000"/>
+        </w:rPr>
+        <w:t>References in tutorials to Object-C, a language I do not have any experience with.</w:t>
+      </w:r>
+    </w:p>
+    <w:p>
+      <w:pPr>
+        <w:numPr>
+          <w:ilvl w:val="1"/>
+          <w:numId w:val="2"/>
+        </w:numPr>
+        <w:shd w:val="clear" w:color="auto" w:fill="FFFFFF"/>
+        <w:spacing w:line="259" w:lineRule="atLeast"/>
+        <w:ind w:right="480"/>
+        <w:rPr>
+          <w:rFonts w:asciiTheme="minorHAnsi" w:hAnsiTheme="minorHAnsi" w:cs="Arial"/>
+          <w:color w:val="000000"/>
+        </w:rPr>
+      </w:pPr>
+      <w:r>
+        <w:rPr>
+          <w:rFonts w:asciiTheme="minorHAnsi" w:hAnsiTheme="minorHAnsi" w:cs="Arial"/>
+          <w:color w:val="000000"/>
+        </w:rPr>
+        <w:t>Some tutorials are out of date with newest release of Xcode.</w:t>
+      </w:r>
+    </w:p>
+    <w:p>
+      <w:pPr>
+        <w:numPr>
+          <w:ilvl w:val="1"/>
+          <w:numId w:val="2"/>
+        </w:numPr>
+        <w:shd w:val="clear" w:color="auto" w:fill="FFFFFF"/>
+        <w:spacing w:line="259" w:lineRule="atLeast"/>
+        <w:ind w:right="480"/>
+        <w:rPr>
+          <w:rFonts w:asciiTheme="minorHAnsi" w:hAnsiTheme="minorHAnsi" w:cs="Arial"/>
+          <w:color w:val="000000"/>
+        </w:rPr>
+      </w:pPr>
+      <w:r>
+        <w:rPr>
+          <w:rFonts w:asciiTheme="minorHAnsi" w:hAnsiTheme="minorHAnsi" w:cs="Arial"/>
+          <w:color w:val="000000"/>
+        </w:rPr>
+        <w:t xml:space="preserve">Will need to find time to look into the debugging process when developing iOS Apps. </w:t>
+      </w:r>
+      <w:r>
+        <w:rPr>
+          <w:rFonts w:asciiTheme="minorHAnsi" w:hAnsiTheme="minorHAnsi" w:cs="Arial"/>
+          <w:color w:val="000000"/>
+        </w:rPr>
+        <w:t>As of right now, not a lot of information is given when a bug occurs.</w:t>
       </w:r>
       <w:bookmarkStart w:id="0" w:name="_GoBack"/>
       <w:bookmarkEnd w:id="0"/>
@@ -752,15 +912,17 @@
         <w:ind w:right="480"/>
         <w:rPr>
           <w:rFonts w:asciiTheme="minorHAnsi" w:hAnsiTheme="minorHAnsi" w:cs="Arial"/>
-          <w:color w:val="000000"/>
-        </w:rPr>
-      </w:pPr>
-      <w:r>
-        <w:rPr>
-          <w:rFonts w:asciiTheme="minorHAnsi" w:hAnsiTheme="minorHAnsi" w:cs="Arial"/>
-          <w:color w:val="000000"/>
-        </w:rPr>
-        <w:t>What issues and challenges have you encountered?</w:t>
+          <w:b/>
+          <w:color w:val="000000"/>
+        </w:rPr>
+      </w:pPr>
+      <w:r>
+        <w:rPr>
+          <w:rFonts w:asciiTheme="minorHAnsi" w:hAnsiTheme="minorHAnsi" w:cs="Arial"/>
+          <w:b/>
+          <w:color w:val="000000"/>
+        </w:rPr>
+        <w:t>What amendments have been made to your original plan?</w:t>
       </w:r>
     </w:p>
     <w:p>
@@ -782,7 +944,37 @@
           <w:rFonts w:asciiTheme="minorHAnsi" w:hAnsiTheme="minorHAnsi" w:cs="Arial"/>
           <w:color w:val="000000"/>
         </w:rPr>
-        <w:t xml:space="preserve"> </w:t>
+        <w:lastRenderedPageBreak/>
+        <w:t>Rearranged Trello to place Core Data work ahead of screen orientation handling</w:t>
+      </w:r>
+      <w:r>
+        <w:rPr>
+          <w:rFonts w:asciiTheme="minorHAnsi" w:hAnsiTheme="minorHAnsi" w:cs="Arial"/>
+          <w:color w:val="000000"/>
+        </w:rPr>
+        <w:t>.</w:t>
+      </w:r>
+    </w:p>
+    <w:p>
+      <w:pPr>
+        <w:numPr>
+          <w:ilvl w:val="1"/>
+          <w:numId w:val="2"/>
+        </w:numPr>
+        <w:shd w:val="clear" w:color="auto" w:fill="FFFFFF"/>
+        <w:spacing w:line="259" w:lineRule="atLeast"/>
+        <w:ind w:right="480"/>
+        <w:rPr>
+          <w:rFonts w:asciiTheme="minorHAnsi" w:hAnsiTheme="minorHAnsi" w:cs="Arial"/>
+          <w:color w:val="000000"/>
+        </w:rPr>
+      </w:pPr>
+      <w:r>
+        <w:rPr>
+          <w:rFonts w:asciiTheme="minorHAnsi" w:hAnsiTheme="minorHAnsi" w:cs="Arial"/>
+          <w:color w:val="000000"/>
+        </w:rPr>
+        <w:t>More time allotted to Xcode.</w:t>
       </w:r>
     </w:p>
     <w:p>
@@ -796,15 +988,17 @@
         <w:ind w:right="480"/>
         <w:rPr>
           <w:rFonts w:asciiTheme="minorHAnsi" w:hAnsiTheme="minorHAnsi" w:cs="Arial"/>
-          <w:color w:val="000000"/>
-        </w:rPr>
-      </w:pPr>
-      <w:r>
-        <w:rPr>
-          <w:rFonts w:asciiTheme="minorHAnsi" w:hAnsiTheme="minorHAnsi" w:cs="Arial"/>
-          <w:color w:val="000000"/>
-        </w:rPr>
-        <w:t>What amendments have been made to your original plan?</w:t>
+          <w:b/>
+          <w:color w:val="000000"/>
+        </w:rPr>
+      </w:pPr>
+      <w:r>
+        <w:rPr>
+          <w:rFonts w:asciiTheme="minorHAnsi" w:hAnsiTheme="minorHAnsi" w:cs="Arial"/>
+          <w:b/>
+          <w:color w:val="000000"/>
+        </w:rPr>
+        <w:t>What is your best estimation of hours you have applied to the project so far?</w:t>
       </w:r>
     </w:p>
     <w:p>
@@ -826,7 +1020,14 @@
           <w:rFonts w:asciiTheme="minorHAnsi" w:hAnsiTheme="minorHAnsi" w:cs="Arial"/>
           <w:color w:val="000000"/>
         </w:rPr>
-        <w:t>Rearranged Trello to place Core Data work ahead of screen orientation handling</w:t>
+        <w:t>14-15</w:t>
+      </w:r>
+      <w:r>
+        <w:rPr>
+          <w:rFonts w:asciiTheme="minorHAnsi" w:hAnsiTheme="minorHAnsi" w:cs="Arial"/>
+          <w:color w:val="000000"/>
+        </w:rPr>
+        <w:t xml:space="preserve"> Hours</w:t>
       </w:r>
     </w:p>
     <w:p>
@@ -840,15 +1041,17 @@
         <w:ind w:right="480"/>
         <w:rPr>
           <w:rFonts w:asciiTheme="minorHAnsi" w:hAnsiTheme="minorHAnsi" w:cs="Arial"/>
-          <w:color w:val="000000"/>
-        </w:rPr>
-      </w:pPr>
-      <w:r>
-        <w:rPr>
-          <w:rFonts w:asciiTheme="minorHAnsi" w:hAnsiTheme="minorHAnsi" w:cs="Arial"/>
-          <w:color w:val="000000"/>
-        </w:rPr>
-        <w:t>What is your best estimation of hours you have applied to the project so far?</w:t>
+          <w:b/>
+          <w:color w:val="000000"/>
+        </w:rPr>
+      </w:pPr>
+      <w:r>
+        <w:rPr>
+          <w:rFonts w:asciiTheme="minorHAnsi" w:hAnsiTheme="minorHAnsi" w:cs="Arial"/>
+          <w:b/>
+          <w:color w:val="000000"/>
+        </w:rPr>
+        <w:t>What would you score yourself out of 10 in terms of progress?</w:t>
       </w:r>
     </w:p>
     <w:p>
@@ -870,51 +1073,6 @@
           <w:rFonts w:asciiTheme="minorHAnsi" w:hAnsiTheme="minorHAnsi" w:cs="Arial"/>
           <w:color w:val="000000"/>
         </w:rPr>
-        <w:t>13 Hours</w:t>
-      </w:r>
-    </w:p>
-    <w:p>
-      <w:pPr>
-        <w:numPr>
-          <w:ilvl w:val="0"/>
-          <w:numId w:val="2"/>
-        </w:numPr>
-        <w:shd w:val="clear" w:color="auto" w:fill="FFFFFF"/>
-        <w:spacing w:line="259" w:lineRule="atLeast"/>
-        <w:ind w:right="480"/>
-        <w:rPr>
-          <w:rFonts w:asciiTheme="minorHAnsi" w:hAnsiTheme="minorHAnsi" w:cs="Arial"/>
-          <w:color w:val="000000"/>
-        </w:rPr>
-      </w:pPr>
-      <w:r>
-        <w:rPr>
-          <w:rFonts w:asciiTheme="minorHAnsi" w:hAnsiTheme="minorHAnsi" w:cs="Arial"/>
-          <w:color w:val="000000"/>
-        </w:rPr>
-        <w:t>What would you score yourself out of 10 in terms of progress?</w:t>
-      </w:r>
-    </w:p>
-    <w:p>
-      <w:pPr>
-        <w:numPr>
-          <w:ilvl w:val="1"/>
-          <w:numId w:val="2"/>
-        </w:numPr>
-        <w:shd w:val="clear" w:color="auto" w:fill="FFFFFF"/>
-        <w:spacing w:line="259" w:lineRule="atLeast"/>
-        <w:ind w:right="480"/>
-        <w:rPr>
-          <w:rFonts w:asciiTheme="minorHAnsi" w:hAnsiTheme="minorHAnsi" w:cs="Arial"/>
-          <w:color w:val="000000"/>
-        </w:rPr>
-      </w:pPr>
-      <w:r>
-        <w:rPr>
-          <w:rFonts w:asciiTheme="minorHAnsi" w:hAnsiTheme="minorHAnsi" w:cs="Arial"/>
-          <w:color w:val="000000"/>
-        </w:rPr>
-        <w:lastRenderedPageBreak/>
         <w:t>9/10</w:t>
       </w:r>
     </w:p>

</xml_diff>